<commit_message>
graphs of test results
</commit_message>
<xml_diff>
--- a/report.docx
+++ b/report.docx
@@ -20,23 +20,7 @@
           <w:sz w:val="32"/>
           <w:szCs w:val="32"/>
         </w:rPr>
-        <w:t xml:space="preserve">Informatics 2D </w:t>
-      </w:r>
-      <w:r>
-        <w:rPr>
-          <w:rFonts w:eastAsia="Times New Roman" w:cs="Times New Roman" w:ascii="Times New Roman" w:hAnsi="Times New Roman"/>
-          <w:sz w:val="32"/>
-          <w:szCs w:val="32"/>
-        </w:rPr>
-        <w:t>Coursework</w:t>
-      </w:r>
-      <w:r>
-        <w:rPr>
-          <w:rFonts w:eastAsia="Times New Roman" w:cs="Times New Roman" w:ascii="Times New Roman" w:hAnsi="Times New Roman"/>
-          <w:sz w:val="32"/>
-          <w:szCs w:val="32"/>
-        </w:rPr>
-        <w:t xml:space="preserve"> 2 Report</w:t>
+        <w:t>Informatics 2D Coursework 2 Report</w:t>
       </w:r>
     </w:p>
     <w:p>
@@ -126,7 +110,7 @@
                 <w:sz w:val="24"/>
                 <w:szCs w:val="24"/>
               </w:rPr>
-              <w:t>Your answer here.</w:t>
+              <w:t xml:space="preserve">My harder problem included a second instance of mineBot. This expanded the search tree by introducing another value to consider for each action involving the mineBot, thereby increasing runtime and making the problem “harder”. </w:t>
             </w:r>
           </w:p>
         </w:tc>
@@ -202,7 +186,7 @@
                 <w:sz w:val="24"/>
                 <w:szCs w:val="24"/>
               </w:rPr>
-              <w:t>Your answer here.</w:t>
+              <w:t>It was found that as the ratio of g to h decreases, the runtime of the search would increase. This is because low values of g are</w:t>
             </w:r>
           </w:p>
         </w:tc>
@@ -266,8 +250,11 @@
                 <w:i/>
                 <w:i/>
                 <w:iCs/>
+                <w:color w:val="auto"/>
+                <w:kern w:val="0"/>
                 <w:sz w:val="24"/>
                 <w:szCs w:val="24"/>
+                <w:lang w:val="en-US" w:eastAsia="en-US" w:bidi="ar-SA"/>
               </w:rPr>
             </w:pPr>
             <w:r>
@@ -275,10 +262,84 @@
                 <w:rFonts w:eastAsia="Times New Roman" w:cs="Times New Roman" w:ascii="Times New Roman" w:hAnsi="Times New Roman"/>
                 <w:i/>
                 <w:iCs/>
+                <w:color w:val="auto"/>
+                <w:kern w:val="0"/>
                 <w:sz w:val="24"/>
                 <w:szCs w:val="24"/>
+                <w:lang w:val="en-US" w:eastAsia="en-US" w:bidi="ar-SA"/>
               </w:rPr>
-              <w:t>Your answer here.</w:t>
+              <w:t xml:space="preserve">Another realistic factor of the mine world would be the fuel capacity of the hammer. In real life a mine bot would most likely use a battery powered drill as opposed to a hammer and it would be realistic for this drill do lose power as it is used, similarly to the way in which mineBot loses energy upon movement. Again, </w:t>
+            </w:r>
+            <w:r>
+              <w:rPr>
+                <w:rFonts w:eastAsia="Times New Roman" w:cs="Times New Roman" w:ascii="Times New Roman" w:hAnsi="Times New Roman"/>
+                <w:i/>
+                <w:iCs/>
+                <w:color w:val="auto"/>
+                <w:kern w:val="0"/>
+                <w:sz w:val="24"/>
+                <w:szCs w:val="24"/>
+                <w:lang w:val="en-US" w:eastAsia="en-US" w:bidi="ar-SA"/>
+              </w:rPr>
+              <w:t>l</w:t>
+            </w:r>
+            <w:r>
+              <w:rPr>
+                <w:rFonts w:eastAsia="Times New Roman" w:cs="Times New Roman" w:ascii="Times New Roman" w:hAnsi="Times New Roman"/>
+                <w:i/>
+                <w:iCs/>
+                <w:color w:val="auto"/>
+                <w:kern w:val="0"/>
+                <w:sz w:val="24"/>
+                <w:szCs w:val="24"/>
+                <w:lang w:val="en-US" w:eastAsia="en-US" w:bidi="ar-SA"/>
+              </w:rPr>
+              <w:t>ike the mineBot, the hammer can be recharged upon visiting the energy station.</w:t>
+              <w:br/>
+              <w:t xml:space="preserve">This would increase the complexity of the plan as a working hammer is necessary to break ores </w:t>
+            </w:r>
+            <w:r>
+              <w:rPr>
+                <w:rFonts w:eastAsia="Times New Roman" w:cs="Times New Roman" w:ascii="Times New Roman" w:hAnsi="Times New Roman"/>
+                <w:i/>
+                <w:iCs/>
+                <w:color w:val="auto"/>
+                <w:kern w:val="0"/>
+                <w:sz w:val="24"/>
+                <w:szCs w:val="24"/>
+                <w:lang w:val="en-US" w:eastAsia="en-US" w:bidi="ar-SA"/>
+              </w:rPr>
+              <w:t>thereby vital to the bot achieving its goal.</w:t>
+            </w:r>
+          </w:p>
+          <w:p>
+            <w:pPr>
+              <w:pStyle w:val="Normal"/>
+              <w:spacing w:lineRule="auto" w:line="240" w:before="0" w:afterAutospacing="0" w:after="120"/>
+              <w:rPr>
+                <w:rFonts w:ascii="Times New Roman" w:hAnsi="Times New Roman" w:eastAsia="Times New Roman" w:cs="Times New Roman"/>
+                <w:i/>
+                <w:i/>
+                <w:iCs/>
+                <w:color w:val="auto"/>
+                <w:kern w:val="0"/>
+                <w:sz w:val="24"/>
+                <w:szCs w:val="24"/>
+                <w:lang w:val="en-US" w:eastAsia="en-US" w:bidi="ar-SA"/>
+              </w:rPr>
+            </w:pPr>
+            <w:r>
+              <w:rPr>
+                <w:rFonts w:eastAsia="Times New Roman" w:cs="Times New Roman" w:ascii="Times New Roman" w:hAnsi="Times New Roman"/>
+                <w:i/>
+                <w:iCs/>
+                <w:color w:val="auto"/>
+                <w:kern w:val="0"/>
+                <w:sz w:val="24"/>
+                <w:szCs w:val="24"/>
+                <w:lang w:val="en-US" w:eastAsia="en-US" w:bidi="ar-SA"/>
+              </w:rPr>
+              <w:t xml:space="preserve">This factor was implemented using a `fuel` function which exists for each hammer and decreases by 1 upon each instance of break. An action `RECHARGE` was implemented, it takes the tile, energy-station, bot an hammer as parameters. If the bot is holding the hammer and on the estation tile, the hammer’s fuel is increased to 2. </w:t>
             </w:r>
           </w:p>
         </w:tc>
@@ -558,7 +619,6 @@
     <w:rPrDefault>
       <w:rPr>
         <w:rFonts w:ascii="Calibri" w:hAnsi="Calibri" w:eastAsia="Calibri" w:cs="" w:asciiTheme="minorHAnsi" w:cstheme="minorBidi" w:eastAsiaTheme="minorHAnsi" w:hAnsiTheme="minorHAnsi"/>
-        <w:sz w:val="22"/>
         <w:szCs w:val="22"/>
         <w:lang w:val="en-US" w:eastAsia="en-US" w:bidi="ar-SA"/>
       </w:rPr>
@@ -947,6 +1007,7 @@
     <w:qFormat/>
     <w:pPr>
       <w:widowControl/>
+      <w:suppressAutoHyphens w:val="true"/>
       <w:bidi w:val="0"/>
       <w:spacing w:lineRule="auto" w:line="259" w:before="0" w:after="160"/>
       <w:jc w:val="left"/>

</xml_diff>